<commit_message>
allowed it to run w/o controller
</commit_message>
<xml_diff>
--- a/weekly reports/weekly report 5.docx
+++ b/weekly reports/weekly report 5.docx
@@ -8,6 +8,8 @@
           <w:u w:val="single"/>
         </w:rPr>
       </w:pPr>
+      <w:bookmarkStart w:id="0" w:name="_GoBack"/>
+      <w:bookmarkEnd w:id="0"/>
       <w:r>
         <w:rPr>
           <w:u w:val="single"/>
@@ -17,10 +19,16 @@
     </w:p>
     <w:p>
       <w:r>
-        <w:t>Implemented a font for the start screen and select screens</w:t>
+        <w:t xml:space="preserve">Implemented a </w:t>
       </w:r>
-      <w:bookmarkStart w:id="0" w:name="_GoBack"/>
-      <w:bookmarkEnd w:id="0"/>
+      <w:r>
+        <w:t>special font and background image</w:t>
+      </w:r>
+    </w:p>
+    <w:p>
+      <w:r>
+        <w:t>Tweaks to the select screen and display to accommodate full screen mode</w:t>
+      </w:r>
     </w:p>
     <w:p/>
     <w:p>

</xml_diff>